<commit_message>
correct error in plan
</commit_message>
<xml_diff>
--- a/k224-docs/Проектный план 3.0.docx
+++ b/k224-docs/Проектный план 3.0.docx
@@ -96,7 +96,7 @@
         <w:drawing>
           <wp:inline distT="0" distB="0" distL="0" distR="0">
             <wp:extent cx="3241675" cy="2612390"/>
-            <wp:effectExtent l="0" t="0" r="98425" b="98425"/>
+            <wp:effectExtent l="0" t="0" r="97790" b="97790"/>
             <wp:docPr id="0" name="Picture" descr="C:\Users\Jane\Desktop\ТПКС\Symbol.png"/>
             <wp:cNvGraphicFramePr>
               <a:graphicFrameLocks xmlns:a="http://schemas.openxmlformats.org/drawingml/2006/main" noChangeAspect="1"/>
@@ -132,7 +132,7 @@
                       <a:tailEnd/>
                     </a:ln>
                     <a:effectLst>
-                      <a:outerShdw dist="139065" dir="2700000">
+                      <a:outerShdw dist="137795" dir="2700000">
                         <a:srgbClr val="333333">
                           <a:alpha val="65000"/>
                         </a:srgbClr>
@@ -243,7 +243,7 @@
               <w:right w:val="nil"/>
               <w:insideV w:val="nil"/>
             </w:tcBorders>
-            <w:shd w:fill="auto" w:val="clear"/>
+            <w:shd w:fill="FFFFFF" w:val="clear"/>
           </w:tcPr>
           <w:p>
             <w:pPr>
@@ -273,7 +273,7 @@
               <w:right w:val="nil"/>
               <w:insideV w:val="nil"/>
             </w:tcBorders>
-            <w:shd w:fill="auto" w:val="clear"/>
+            <w:shd w:fill="FFFFFF" w:val="clear"/>
           </w:tcPr>
           <w:p>
             <w:pPr>
@@ -671,8 +671,8 @@
       <w:pPr>
         <w:pStyle w:val="Normal"/>
         <w:widowControl/>
-        <w:overflowPunct w:val="false"/>
-        <w:spacing w:lineRule="auto" w:line="256" w:before="0" w:after="160"/>
+        <w:overflowPunct w:val="true"/>
+        <w:spacing w:lineRule="auto" w:line="254" w:before="0" w:after="160"/>
         <w:rPr/>
       </w:pPr>
       <w:r>
@@ -683,8 +683,8 @@
       <w:pPr>
         <w:pStyle w:val="Normal"/>
         <w:widowControl/>
-        <w:overflowPunct w:val="false"/>
-        <w:spacing w:lineRule="auto" w:line="256" w:before="0" w:after="160"/>
+        <w:overflowPunct w:val="true"/>
+        <w:spacing w:lineRule="auto" w:line="254" w:before="0" w:after="160"/>
         <w:rPr/>
       </w:pPr>
       <w:r>
@@ -695,8 +695,8 @@
       <w:pPr>
         <w:pStyle w:val="Normal"/>
         <w:widowControl/>
-        <w:overflowPunct w:val="false"/>
-        <w:spacing w:lineRule="auto" w:line="256" w:before="0" w:after="160"/>
+        <w:overflowPunct w:val="true"/>
+        <w:spacing w:lineRule="auto" w:line="254" w:before="0" w:after="160"/>
         <w:rPr/>
       </w:pPr>
       <w:r>
@@ -707,8 +707,8 @@
       <w:pPr>
         <w:pStyle w:val="Normal"/>
         <w:widowControl/>
-        <w:overflowPunct w:val="false"/>
-        <w:spacing w:lineRule="auto" w:line="256" w:before="0" w:after="160"/>
+        <w:overflowPunct w:val="true"/>
+        <w:spacing w:lineRule="auto" w:line="254" w:before="0" w:after="160"/>
         <w:rPr/>
       </w:pPr>
       <w:r>
@@ -719,8 +719,8 @@
       <w:pPr>
         <w:pStyle w:val="Normal"/>
         <w:widowControl/>
-        <w:overflowPunct w:val="false"/>
-        <w:spacing w:lineRule="auto" w:line="256" w:before="0" w:after="160"/>
+        <w:overflowPunct w:val="true"/>
+        <w:spacing w:lineRule="auto" w:line="254" w:before="0" w:after="160"/>
         <w:rPr/>
       </w:pPr>
       <w:r>
@@ -731,8 +731,8 @@
       <w:pPr>
         <w:pStyle w:val="Normal"/>
         <w:widowControl/>
-        <w:overflowPunct w:val="false"/>
-        <w:spacing w:lineRule="auto" w:line="256" w:before="0" w:after="160"/>
+        <w:overflowPunct w:val="true"/>
+        <w:spacing w:lineRule="auto" w:line="254" w:before="0" w:after="160"/>
         <w:rPr/>
       </w:pPr>
       <w:r>
@@ -743,8 +743,8 @@
       <w:pPr>
         <w:pStyle w:val="Normal"/>
         <w:widowControl/>
-        <w:overflowPunct w:val="false"/>
-        <w:spacing w:lineRule="auto" w:line="256" w:before="0" w:after="160"/>
+        <w:overflowPunct w:val="true"/>
+        <w:spacing w:lineRule="auto" w:line="254" w:before="0" w:after="160"/>
         <w:rPr/>
       </w:pPr>
       <w:r>
@@ -755,8 +755,8 @@
       <w:pPr>
         <w:pStyle w:val="Normal"/>
         <w:widowControl/>
-        <w:overflowPunct w:val="false"/>
-        <w:spacing w:lineRule="auto" w:line="256" w:before="0" w:after="160"/>
+        <w:overflowPunct w:val="true"/>
+        <w:spacing w:lineRule="auto" w:line="254" w:before="0" w:after="160"/>
         <w:rPr/>
       </w:pPr>
       <w:r>
@@ -767,8 +767,8 @@
       <w:pPr>
         <w:pStyle w:val="Normal"/>
         <w:widowControl/>
-        <w:overflowPunct w:val="false"/>
-        <w:spacing w:lineRule="auto" w:line="256" w:before="0" w:after="160"/>
+        <w:overflowPunct w:val="true"/>
+        <w:spacing w:lineRule="auto" w:line="254" w:before="0" w:after="160"/>
         <w:rPr/>
       </w:pPr>
       <w:r>
@@ -779,8 +779,8 @@
       <w:pPr>
         <w:pStyle w:val="Normal"/>
         <w:widowControl/>
-        <w:overflowPunct w:val="false"/>
-        <w:spacing w:lineRule="auto" w:line="256" w:before="0" w:after="160"/>
+        <w:overflowPunct w:val="true"/>
+        <w:spacing w:lineRule="auto" w:line="254" w:before="0" w:after="160"/>
         <w:rPr/>
       </w:pPr>
       <w:r>
@@ -791,8 +791,8 @@
       <w:pPr>
         <w:pStyle w:val="Normal"/>
         <w:widowControl/>
-        <w:overflowPunct w:val="false"/>
-        <w:spacing w:lineRule="auto" w:line="256" w:before="0" w:after="160"/>
+        <w:overflowPunct w:val="true"/>
+        <w:spacing w:lineRule="auto" w:line="254" w:before="0" w:after="160"/>
         <w:rPr/>
       </w:pPr>
       <w:r>
@@ -803,8 +803,8 @@
       <w:pPr>
         <w:pStyle w:val="Normal"/>
         <w:widowControl/>
-        <w:overflowPunct w:val="false"/>
-        <w:spacing w:lineRule="auto" w:line="256" w:before="0" w:after="160"/>
+        <w:overflowPunct w:val="true"/>
+        <w:spacing w:lineRule="auto" w:line="254" w:before="0" w:after="160"/>
         <w:rPr/>
       </w:pPr>
       <w:r>
@@ -815,8 +815,8 @@
       <w:pPr>
         <w:pStyle w:val="Normal"/>
         <w:widowControl/>
-        <w:overflowPunct w:val="false"/>
-        <w:spacing w:lineRule="auto" w:line="256" w:before="0" w:after="160"/>
+        <w:overflowPunct w:val="true"/>
+        <w:spacing w:lineRule="auto" w:line="254" w:before="0" w:after="160"/>
         <w:rPr/>
       </w:pPr>
       <w:r>
@@ -827,8 +827,8 @@
       <w:pPr>
         <w:pStyle w:val="Normal"/>
         <w:widowControl/>
-        <w:overflowPunct w:val="false"/>
-        <w:spacing w:lineRule="auto" w:line="256" w:before="0" w:after="160"/>
+        <w:overflowPunct w:val="true"/>
+        <w:spacing w:lineRule="auto" w:line="254" w:before="0" w:after="160"/>
         <w:rPr/>
       </w:pPr>
       <w:r>
@@ -839,8 +839,8 @@
       <w:pPr>
         <w:pStyle w:val="Normal"/>
         <w:widowControl/>
-        <w:overflowPunct w:val="false"/>
-        <w:spacing w:lineRule="auto" w:line="256" w:before="0" w:after="160"/>
+        <w:overflowPunct w:val="true"/>
+        <w:spacing w:lineRule="auto" w:line="254" w:before="0" w:after="160"/>
         <w:rPr/>
       </w:pPr>
       <w:r>
@@ -851,8 +851,8 @@
       <w:pPr>
         <w:pStyle w:val="Normal"/>
         <w:widowControl/>
-        <w:overflowPunct w:val="false"/>
-        <w:spacing w:lineRule="auto" w:line="256" w:before="0" w:after="160"/>
+        <w:overflowPunct w:val="true"/>
+        <w:spacing w:lineRule="auto" w:line="254" w:before="0" w:after="160"/>
         <w:rPr/>
       </w:pPr>
       <w:r>
@@ -863,8 +863,8 @@
       <w:pPr>
         <w:pStyle w:val="Normal"/>
         <w:widowControl/>
-        <w:overflowPunct w:val="false"/>
-        <w:spacing w:lineRule="auto" w:line="256" w:before="0" w:after="160"/>
+        <w:overflowPunct w:val="true"/>
+        <w:spacing w:lineRule="auto" w:line="254" w:before="0" w:after="160"/>
         <w:rPr/>
       </w:pPr>
       <w:r>
@@ -875,8 +875,8 @@
       <w:pPr>
         <w:pStyle w:val="Normal"/>
         <w:widowControl/>
-        <w:overflowPunct w:val="false"/>
-        <w:spacing w:lineRule="auto" w:line="256" w:before="0" w:after="160"/>
+        <w:overflowPunct w:val="true"/>
+        <w:spacing w:lineRule="auto" w:line="254" w:before="0" w:after="160"/>
         <w:rPr/>
       </w:pPr>
       <w:r>
@@ -887,8 +887,8 @@
       <w:pPr>
         <w:pStyle w:val="Normal"/>
         <w:widowControl/>
-        <w:overflowPunct w:val="false"/>
-        <w:spacing w:lineRule="auto" w:line="256" w:before="0" w:after="160"/>
+        <w:overflowPunct w:val="true"/>
+        <w:spacing w:lineRule="auto" w:line="254" w:before="0" w:after="160"/>
         <w:rPr/>
       </w:pPr>
       <w:r>
@@ -922,7 +922,7 @@
     <w:tbl>
       <w:tblPr>
         <w:jc w:val="left"/>
-        <w:tblInd w:w="0" w:type="dxa"/>
+        <w:tblInd w:w="-5" w:type="dxa"/>
         <w:tblBorders>
           <w:top w:val="single" w:sz="4" w:space="0" w:color="00000A"/>
           <w:left w:val="single" w:sz="4" w:space="0" w:color="00000A"/>
@@ -933,17 +933,17 @@
         </w:tblBorders>
         <w:tblCellMar>
           <w:top w:w="0" w:type="dxa"/>
-          <w:left w:w="108" w:type="dxa"/>
+          <w:left w:w="103" w:type="dxa"/>
           <w:bottom w:w="0" w:type="dxa"/>
           <w:right w:w="108" w:type="dxa"/>
         </w:tblCellMar>
       </w:tblPr>
       <w:tblGrid>
-        <w:gridCol w:w="1825"/>
+        <w:gridCol w:w="1824"/>
         <w:gridCol w:w="2190"/>
-        <w:gridCol w:w="1850"/>
-        <w:gridCol w:w="1867"/>
-        <w:gridCol w:w="1839"/>
+        <w:gridCol w:w="1849"/>
+        <w:gridCol w:w="1866"/>
+        <w:gridCol w:w="1842"/>
       </w:tblGrid>
       <w:tr>
         <w:trPr>
@@ -951,7 +951,7 @@
         </w:trPr>
         <w:tc>
           <w:tcPr>
-            <w:tcW w:w="1825" w:type="dxa"/>
+            <w:tcW w:w="1824" w:type="dxa"/>
             <w:tcBorders>
               <w:top w:val="single" w:sz="4" w:space="0" w:color="00000A"/>
               <w:left w:val="single" w:sz="4" w:space="0" w:color="00000A"/>
@@ -960,9 +960,9 @@
               <w:right w:val="single" w:sz="4" w:space="0" w:color="00000A"/>
               <w:insideV w:val="single" w:sz="4" w:space="0" w:color="00000A"/>
             </w:tcBorders>
-            <w:shd w:fill="auto" w:val="clear"/>
+            <w:shd w:fill="FFFFFF" w:val="clear"/>
             <w:tcMar>
-              <w:left w:w="108" w:type="dxa"/>
+              <w:left w:w="103" w:type="dxa"/>
             </w:tcMar>
           </w:tcPr>
           <w:p>
@@ -995,9 +995,9 @@
               <w:right w:val="single" w:sz="4" w:space="0" w:color="00000A"/>
               <w:insideV w:val="single" w:sz="4" w:space="0" w:color="00000A"/>
             </w:tcBorders>
-            <w:shd w:fill="auto" w:val="clear"/>
+            <w:shd w:fill="FFFFFF" w:val="clear"/>
             <w:tcMar>
-              <w:left w:w="108" w:type="dxa"/>
+              <w:left w:w="103" w:type="dxa"/>
             </w:tcMar>
           </w:tcPr>
           <w:p>
@@ -1021,7 +1021,7 @@
         </w:tc>
         <w:tc>
           <w:tcPr>
-            <w:tcW w:w="1850" w:type="dxa"/>
+            <w:tcW w:w="1849" w:type="dxa"/>
             <w:tcBorders>
               <w:top w:val="single" w:sz="4" w:space="0" w:color="00000A"/>
               <w:left w:val="single" w:sz="4" w:space="0" w:color="00000A"/>
@@ -1030,9 +1030,9 @@
               <w:right w:val="single" w:sz="4" w:space="0" w:color="00000A"/>
               <w:insideV w:val="single" w:sz="4" w:space="0" w:color="00000A"/>
             </w:tcBorders>
-            <w:shd w:fill="auto" w:val="clear"/>
+            <w:shd w:fill="FFFFFF" w:val="clear"/>
             <w:tcMar>
-              <w:left w:w="108" w:type="dxa"/>
+              <w:left w:w="103" w:type="dxa"/>
             </w:tcMar>
           </w:tcPr>
           <w:p>
@@ -1056,7 +1056,7 @@
         </w:tc>
         <w:tc>
           <w:tcPr>
-            <w:tcW w:w="1867" w:type="dxa"/>
+            <w:tcW w:w="1866" w:type="dxa"/>
             <w:tcBorders>
               <w:top w:val="single" w:sz="4" w:space="0" w:color="00000A"/>
               <w:left w:val="single" w:sz="4" w:space="0" w:color="00000A"/>
@@ -1065,9 +1065,9 @@
               <w:right w:val="single" w:sz="4" w:space="0" w:color="00000A"/>
               <w:insideV w:val="single" w:sz="4" w:space="0" w:color="00000A"/>
             </w:tcBorders>
-            <w:shd w:fill="auto" w:val="clear"/>
+            <w:shd w:fill="FFFFFF" w:val="clear"/>
             <w:tcMar>
-              <w:left w:w="108" w:type="dxa"/>
+              <w:left w:w="103" w:type="dxa"/>
             </w:tcMar>
           </w:tcPr>
           <w:p>
@@ -1091,7 +1091,7 @@
         </w:tc>
         <w:tc>
           <w:tcPr>
-            <w:tcW w:w="1839" w:type="dxa"/>
+            <w:tcW w:w="1842" w:type="dxa"/>
             <w:tcBorders>
               <w:top w:val="single" w:sz="4" w:space="0" w:color="00000A"/>
               <w:left w:val="single" w:sz="4" w:space="0" w:color="00000A"/>
@@ -1100,9 +1100,9 @@
               <w:right w:val="single" w:sz="4" w:space="0" w:color="00000A"/>
               <w:insideV w:val="single" w:sz="4" w:space="0" w:color="00000A"/>
             </w:tcBorders>
-            <w:shd w:fill="auto" w:val="clear"/>
+            <w:shd w:fill="FFFFFF" w:val="clear"/>
             <w:tcMar>
-              <w:left w:w="108" w:type="dxa"/>
+              <w:left w:w="103" w:type="dxa"/>
             </w:tcMar>
           </w:tcPr>
           <w:p>
@@ -1131,7 +1131,7 @@
         </w:trPr>
         <w:tc>
           <w:tcPr>
-            <w:tcW w:w="1825" w:type="dxa"/>
+            <w:tcW w:w="1824" w:type="dxa"/>
             <w:tcBorders>
               <w:top w:val="single" w:sz="4" w:space="0" w:color="00000A"/>
               <w:left w:val="single" w:sz="4" w:space="0" w:color="00000A"/>
@@ -1140,9 +1140,9 @@
               <w:right w:val="single" w:sz="4" w:space="0" w:color="00000A"/>
               <w:insideV w:val="single" w:sz="4" w:space="0" w:color="00000A"/>
             </w:tcBorders>
-            <w:shd w:fill="auto" w:val="clear"/>
+            <w:shd w:fill="FFFFFF" w:val="clear"/>
             <w:tcMar>
-              <w:left w:w="108" w:type="dxa"/>
+              <w:left w:w="103" w:type="dxa"/>
             </w:tcMar>
           </w:tcPr>
           <w:p>
@@ -1176,9 +1176,9 @@
               <w:right w:val="single" w:sz="4" w:space="0" w:color="00000A"/>
               <w:insideV w:val="single" w:sz="4" w:space="0" w:color="00000A"/>
             </w:tcBorders>
-            <w:shd w:fill="auto" w:val="clear"/>
+            <w:shd w:fill="FFFFFF" w:val="clear"/>
             <w:tcMar>
-              <w:left w:w="108" w:type="dxa"/>
+              <w:left w:w="103" w:type="dxa"/>
             </w:tcMar>
           </w:tcPr>
           <w:p>
@@ -1203,7 +1203,7 @@
         </w:tc>
         <w:tc>
           <w:tcPr>
-            <w:tcW w:w="1850" w:type="dxa"/>
+            <w:tcW w:w="1849" w:type="dxa"/>
             <w:tcBorders>
               <w:top w:val="single" w:sz="4" w:space="0" w:color="00000A"/>
               <w:left w:val="single" w:sz="4" w:space="0" w:color="00000A"/>
@@ -1212,9 +1212,9 @@
               <w:right w:val="single" w:sz="4" w:space="0" w:color="00000A"/>
               <w:insideV w:val="single" w:sz="4" w:space="0" w:color="00000A"/>
             </w:tcBorders>
-            <w:shd w:fill="auto" w:val="clear"/>
+            <w:shd w:fill="FFFFFF" w:val="clear"/>
             <w:tcMar>
-              <w:left w:w="108" w:type="dxa"/>
+              <w:left w:w="103" w:type="dxa"/>
             </w:tcMar>
           </w:tcPr>
           <w:p>
@@ -1239,7 +1239,7 @@
         </w:tc>
         <w:tc>
           <w:tcPr>
-            <w:tcW w:w="1867" w:type="dxa"/>
+            <w:tcW w:w="1866" w:type="dxa"/>
             <w:tcBorders>
               <w:top w:val="single" w:sz="4" w:space="0" w:color="00000A"/>
               <w:left w:val="single" w:sz="4" w:space="0" w:color="00000A"/>
@@ -1248,9 +1248,9 @@
               <w:right w:val="single" w:sz="4" w:space="0" w:color="00000A"/>
               <w:insideV w:val="single" w:sz="4" w:space="0" w:color="00000A"/>
             </w:tcBorders>
-            <w:shd w:fill="auto" w:val="clear"/>
+            <w:shd w:fill="FFFFFF" w:val="clear"/>
             <w:tcMar>
-              <w:left w:w="108" w:type="dxa"/>
+              <w:left w:w="103" w:type="dxa"/>
             </w:tcMar>
           </w:tcPr>
           <w:p>
@@ -1275,7 +1275,7 @@
         </w:tc>
         <w:tc>
           <w:tcPr>
-            <w:tcW w:w="1839" w:type="dxa"/>
+            <w:tcW w:w="1842" w:type="dxa"/>
             <w:tcBorders>
               <w:top w:val="single" w:sz="4" w:space="0" w:color="00000A"/>
               <w:left w:val="single" w:sz="4" w:space="0" w:color="00000A"/>
@@ -1284,9 +1284,9 @@
               <w:right w:val="single" w:sz="4" w:space="0" w:color="00000A"/>
               <w:insideV w:val="single" w:sz="4" w:space="0" w:color="00000A"/>
             </w:tcBorders>
-            <w:shd w:fill="auto" w:val="clear"/>
+            <w:shd w:fill="FFFFFF" w:val="clear"/>
             <w:tcMar>
-              <w:left w:w="108" w:type="dxa"/>
+              <w:left w:w="103" w:type="dxa"/>
             </w:tcMar>
           </w:tcPr>
           <w:p>
@@ -1307,7 +1307,7 @@
         </w:trPr>
         <w:tc>
           <w:tcPr>
-            <w:tcW w:w="1825" w:type="dxa"/>
+            <w:tcW w:w="1824" w:type="dxa"/>
             <w:tcBorders>
               <w:top w:val="single" w:sz="4" w:space="0" w:color="00000A"/>
               <w:left w:val="single" w:sz="4" w:space="0" w:color="00000A"/>
@@ -1316,9 +1316,9 @@
               <w:right w:val="single" w:sz="4" w:space="0" w:color="00000A"/>
               <w:insideV w:val="single" w:sz="4" w:space="0" w:color="00000A"/>
             </w:tcBorders>
-            <w:shd w:fill="auto" w:val="clear"/>
+            <w:shd w:fill="FFFFFF" w:val="clear"/>
             <w:tcMar>
-              <w:left w:w="108" w:type="dxa"/>
+              <w:left w:w="103" w:type="dxa"/>
             </w:tcMar>
           </w:tcPr>
           <w:p>
@@ -1352,9 +1352,9 @@
               <w:right w:val="single" w:sz="4" w:space="0" w:color="00000A"/>
               <w:insideV w:val="single" w:sz="4" w:space="0" w:color="00000A"/>
             </w:tcBorders>
-            <w:shd w:fill="auto" w:val="clear"/>
+            <w:shd w:fill="FFFFFF" w:val="clear"/>
             <w:tcMar>
-              <w:left w:w="108" w:type="dxa"/>
+              <w:left w:w="103" w:type="dxa"/>
             </w:tcMar>
           </w:tcPr>
           <w:p>
@@ -1379,7 +1379,7 @@
         </w:tc>
         <w:tc>
           <w:tcPr>
-            <w:tcW w:w="1850" w:type="dxa"/>
+            <w:tcW w:w="1849" w:type="dxa"/>
             <w:tcBorders>
               <w:top w:val="single" w:sz="4" w:space="0" w:color="00000A"/>
               <w:left w:val="single" w:sz="4" w:space="0" w:color="00000A"/>
@@ -1388,9 +1388,9 @@
               <w:right w:val="single" w:sz="4" w:space="0" w:color="00000A"/>
               <w:insideV w:val="single" w:sz="4" w:space="0" w:color="00000A"/>
             </w:tcBorders>
-            <w:shd w:fill="auto" w:val="clear"/>
+            <w:shd w:fill="FFFFFF" w:val="clear"/>
             <w:tcMar>
-              <w:left w:w="108" w:type="dxa"/>
+              <w:left w:w="103" w:type="dxa"/>
             </w:tcMar>
           </w:tcPr>
           <w:p>
@@ -1415,7 +1415,7 @@
         </w:tc>
         <w:tc>
           <w:tcPr>
-            <w:tcW w:w="1867" w:type="dxa"/>
+            <w:tcW w:w="1866" w:type="dxa"/>
             <w:tcBorders>
               <w:top w:val="single" w:sz="4" w:space="0" w:color="00000A"/>
               <w:left w:val="single" w:sz="4" w:space="0" w:color="00000A"/>
@@ -1424,9 +1424,9 @@
               <w:right w:val="single" w:sz="4" w:space="0" w:color="00000A"/>
               <w:insideV w:val="single" w:sz="4" w:space="0" w:color="00000A"/>
             </w:tcBorders>
-            <w:shd w:fill="auto" w:val="clear"/>
+            <w:shd w:fill="FFFFFF" w:val="clear"/>
             <w:tcMar>
-              <w:left w:w="108" w:type="dxa"/>
+              <w:left w:w="103" w:type="dxa"/>
             </w:tcMar>
           </w:tcPr>
           <w:p>
@@ -1451,7 +1451,7 @@
         </w:tc>
         <w:tc>
           <w:tcPr>
-            <w:tcW w:w="1839" w:type="dxa"/>
+            <w:tcW w:w="1842" w:type="dxa"/>
             <w:tcBorders>
               <w:top w:val="single" w:sz="4" w:space="0" w:color="00000A"/>
               <w:left w:val="single" w:sz="4" w:space="0" w:color="00000A"/>
@@ -1460,9 +1460,9 @@
               <w:right w:val="single" w:sz="4" w:space="0" w:color="00000A"/>
               <w:insideV w:val="single" w:sz="4" w:space="0" w:color="00000A"/>
             </w:tcBorders>
-            <w:shd w:fill="auto" w:val="clear"/>
+            <w:shd w:fill="FFFFFF" w:val="clear"/>
             <w:tcMar>
-              <w:left w:w="108" w:type="dxa"/>
+              <w:left w:w="103" w:type="dxa"/>
             </w:tcMar>
           </w:tcPr>
           <w:p>
@@ -1483,7 +1483,7 @@
         </w:trPr>
         <w:tc>
           <w:tcPr>
-            <w:tcW w:w="1825" w:type="dxa"/>
+            <w:tcW w:w="1824" w:type="dxa"/>
             <w:tcBorders>
               <w:top w:val="single" w:sz="4" w:space="0" w:color="00000A"/>
               <w:left w:val="single" w:sz="4" w:space="0" w:color="00000A"/>
@@ -1492,9 +1492,9 @@
               <w:right w:val="single" w:sz="4" w:space="0" w:color="00000A"/>
               <w:insideV w:val="single" w:sz="4" w:space="0" w:color="00000A"/>
             </w:tcBorders>
-            <w:shd w:fill="auto" w:val="clear"/>
+            <w:shd w:fill="FFFFFF" w:val="clear"/>
             <w:tcMar>
-              <w:left w:w="108" w:type="dxa"/>
+              <w:left w:w="103" w:type="dxa"/>
             </w:tcMar>
           </w:tcPr>
           <w:p>
@@ -1532,9 +1532,9 @@
               <w:right w:val="single" w:sz="4" w:space="0" w:color="00000A"/>
               <w:insideV w:val="single" w:sz="4" w:space="0" w:color="00000A"/>
             </w:tcBorders>
-            <w:shd w:fill="auto" w:val="clear"/>
+            <w:shd w:fill="FFFFFF" w:val="clear"/>
             <w:tcMar>
-              <w:left w:w="108" w:type="dxa"/>
+              <w:left w:w="103" w:type="dxa"/>
             </w:tcMar>
           </w:tcPr>
           <w:p>
@@ -1563,7 +1563,7 @@
         </w:tc>
         <w:tc>
           <w:tcPr>
-            <w:tcW w:w="1850" w:type="dxa"/>
+            <w:tcW w:w="1849" w:type="dxa"/>
             <w:tcBorders>
               <w:top w:val="single" w:sz="4" w:space="0" w:color="00000A"/>
               <w:left w:val="single" w:sz="4" w:space="0" w:color="00000A"/>
@@ -1572,9 +1572,9 @@
               <w:right w:val="single" w:sz="4" w:space="0" w:color="00000A"/>
               <w:insideV w:val="single" w:sz="4" w:space="0" w:color="00000A"/>
             </w:tcBorders>
-            <w:shd w:fill="auto" w:val="clear"/>
+            <w:shd w:fill="FFFFFF" w:val="clear"/>
             <w:tcMar>
-              <w:left w:w="108" w:type="dxa"/>
+              <w:left w:w="103" w:type="dxa"/>
             </w:tcMar>
           </w:tcPr>
           <w:p>
@@ -1603,7 +1603,7 @@
         </w:tc>
         <w:tc>
           <w:tcPr>
-            <w:tcW w:w="1867" w:type="dxa"/>
+            <w:tcW w:w="1866" w:type="dxa"/>
             <w:tcBorders>
               <w:top w:val="single" w:sz="4" w:space="0" w:color="00000A"/>
               <w:left w:val="single" w:sz="4" w:space="0" w:color="00000A"/>
@@ -1612,9 +1612,9 @@
               <w:right w:val="single" w:sz="4" w:space="0" w:color="00000A"/>
               <w:insideV w:val="single" w:sz="4" w:space="0" w:color="00000A"/>
             </w:tcBorders>
-            <w:shd w:fill="auto" w:val="clear"/>
+            <w:shd w:fill="FFFFFF" w:val="clear"/>
             <w:tcMar>
-              <w:left w:w="108" w:type="dxa"/>
+              <w:left w:w="103" w:type="dxa"/>
             </w:tcMar>
           </w:tcPr>
           <w:p>
@@ -1643,7 +1643,7 @@
         </w:tc>
         <w:tc>
           <w:tcPr>
-            <w:tcW w:w="1839" w:type="dxa"/>
+            <w:tcW w:w="1842" w:type="dxa"/>
             <w:tcBorders>
               <w:top w:val="single" w:sz="4" w:space="0" w:color="00000A"/>
               <w:left w:val="single" w:sz="4" w:space="0" w:color="00000A"/>
@@ -1652,9 +1652,9 @@
               <w:right w:val="single" w:sz="4" w:space="0" w:color="00000A"/>
               <w:insideV w:val="single" w:sz="4" w:space="0" w:color="00000A"/>
             </w:tcBorders>
-            <w:shd w:fill="auto" w:val="clear"/>
+            <w:shd w:fill="FFFFFF" w:val="clear"/>
             <w:tcMar>
-              <w:left w:w="108" w:type="dxa"/>
+              <w:left w:w="103" w:type="dxa"/>
             </w:tcMar>
           </w:tcPr>
           <w:p>
@@ -1681,7 +1681,7 @@
         </w:trPr>
         <w:tc>
           <w:tcPr>
-            <w:tcW w:w="1825" w:type="dxa"/>
+            <w:tcW w:w="1824" w:type="dxa"/>
             <w:tcBorders>
               <w:top w:val="single" w:sz="4" w:space="0" w:color="00000A"/>
               <w:left w:val="single" w:sz="4" w:space="0" w:color="00000A"/>
@@ -1690,9 +1690,9 @@
               <w:right w:val="single" w:sz="4" w:space="0" w:color="00000A"/>
               <w:insideV w:val="single" w:sz="4" w:space="0" w:color="00000A"/>
             </w:tcBorders>
-            <w:shd w:fill="auto" w:val="clear"/>
+            <w:shd w:fill="FFFFFF" w:val="clear"/>
             <w:tcMar>
-              <w:left w:w="108" w:type="dxa"/>
+              <w:left w:w="103" w:type="dxa"/>
             </w:tcMar>
           </w:tcPr>
           <w:p>
@@ -1723,9 +1723,9 @@
               <w:right w:val="single" w:sz="4" w:space="0" w:color="00000A"/>
               <w:insideV w:val="single" w:sz="4" w:space="0" w:color="00000A"/>
             </w:tcBorders>
-            <w:shd w:fill="auto" w:val="clear"/>
+            <w:shd w:fill="FFFFFF" w:val="clear"/>
             <w:tcMar>
-              <w:left w:w="108" w:type="dxa"/>
+              <w:left w:w="103" w:type="dxa"/>
             </w:tcMar>
           </w:tcPr>
           <w:p>
@@ -1747,7 +1747,7 @@
         </w:tc>
         <w:tc>
           <w:tcPr>
-            <w:tcW w:w="1850" w:type="dxa"/>
+            <w:tcW w:w="1849" w:type="dxa"/>
             <w:tcBorders>
               <w:top w:val="single" w:sz="4" w:space="0" w:color="00000A"/>
               <w:left w:val="single" w:sz="4" w:space="0" w:color="00000A"/>
@@ -1756,9 +1756,9 @@
               <w:right w:val="single" w:sz="4" w:space="0" w:color="00000A"/>
               <w:insideV w:val="single" w:sz="4" w:space="0" w:color="00000A"/>
             </w:tcBorders>
-            <w:shd w:fill="auto" w:val="clear"/>
+            <w:shd w:fill="FFFFFF" w:val="clear"/>
             <w:tcMar>
-              <w:left w:w="108" w:type="dxa"/>
+              <w:left w:w="103" w:type="dxa"/>
             </w:tcMar>
           </w:tcPr>
           <w:p>
@@ -1780,7 +1780,7 @@
         </w:tc>
         <w:tc>
           <w:tcPr>
-            <w:tcW w:w="1867" w:type="dxa"/>
+            <w:tcW w:w="1866" w:type="dxa"/>
             <w:tcBorders>
               <w:top w:val="single" w:sz="4" w:space="0" w:color="00000A"/>
               <w:left w:val="single" w:sz="4" w:space="0" w:color="00000A"/>
@@ -1789,9 +1789,9 @@
               <w:right w:val="single" w:sz="4" w:space="0" w:color="00000A"/>
               <w:insideV w:val="single" w:sz="4" w:space="0" w:color="00000A"/>
             </w:tcBorders>
-            <w:shd w:fill="auto" w:val="clear"/>
+            <w:shd w:fill="FFFFFF" w:val="clear"/>
             <w:tcMar>
-              <w:left w:w="108" w:type="dxa"/>
+              <w:left w:w="103" w:type="dxa"/>
             </w:tcMar>
           </w:tcPr>
           <w:p>
@@ -1813,7 +1813,7 @@
         </w:tc>
         <w:tc>
           <w:tcPr>
-            <w:tcW w:w="1839" w:type="dxa"/>
+            <w:tcW w:w="1842" w:type="dxa"/>
             <w:tcBorders>
               <w:top w:val="single" w:sz="4" w:space="0" w:color="00000A"/>
               <w:left w:val="single" w:sz="4" w:space="0" w:color="00000A"/>
@@ -1822,9 +1822,9 @@
               <w:right w:val="single" w:sz="4" w:space="0" w:color="00000A"/>
               <w:insideV w:val="single" w:sz="4" w:space="0" w:color="00000A"/>
             </w:tcBorders>
-            <w:shd w:fill="auto" w:val="clear"/>
+            <w:shd w:fill="FFFFFF" w:val="clear"/>
             <w:tcMar>
-              <w:left w:w="108" w:type="dxa"/>
+              <w:left w:w="103" w:type="dxa"/>
             </w:tcMar>
           </w:tcPr>
           <w:p>
@@ -1851,7 +1851,7 @@
         </w:trPr>
         <w:tc>
           <w:tcPr>
-            <w:tcW w:w="1825" w:type="dxa"/>
+            <w:tcW w:w="1824" w:type="dxa"/>
             <w:tcBorders>
               <w:top w:val="single" w:sz="4" w:space="0" w:color="00000A"/>
               <w:left w:val="single" w:sz="4" w:space="0" w:color="00000A"/>
@@ -1860,9 +1860,9 @@
               <w:right w:val="single" w:sz="4" w:space="0" w:color="00000A"/>
               <w:insideV w:val="single" w:sz="4" w:space="0" w:color="00000A"/>
             </w:tcBorders>
-            <w:shd w:fill="auto" w:val="clear"/>
+            <w:shd w:fill="FFFFFF" w:val="clear"/>
             <w:tcMar>
-              <w:left w:w="108" w:type="dxa"/>
+              <w:left w:w="103" w:type="dxa"/>
             </w:tcMar>
           </w:tcPr>
           <w:p>
@@ -1893,9 +1893,9 @@
               <w:right w:val="single" w:sz="4" w:space="0" w:color="00000A"/>
               <w:insideV w:val="single" w:sz="4" w:space="0" w:color="00000A"/>
             </w:tcBorders>
-            <w:shd w:fill="auto" w:val="clear"/>
+            <w:shd w:fill="FFFFFF" w:val="clear"/>
             <w:tcMar>
-              <w:left w:w="108" w:type="dxa"/>
+              <w:left w:w="103" w:type="dxa"/>
             </w:tcMar>
           </w:tcPr>
           <w:p>
@@ -1917,7 +1917,7 @@
         </w:tc>
         <w:tc>
           <w:tcPr>
-            <w:tcW w:w="1850" w:type="dxa"/>
+            <w:tcW w:w="1849" w:type="dxa"/>
             <w:tcBorders>
               <w:top w:val="single" w:sz="4" w:space="0" w:color="00000A"/>
               <w:left w:val="single" w:sz="4" w:space="0" w:color="00000A"/>
@@ -1926,9 +1926,9 @@
               <w:right w:val="single" w:sz="4" w:space="0" w:color="00000A"/>
               <w:insideV w:val="single" w:sz="4" w:space="0" w:color="00000A"/>
             </w:tcBorders>
-            <w:shd w:fill="auto" w:val="clear"/>
+            <w:shd w:fill="FFFFFF" w:val="clear"/>
             <w:tcMar>
-              <w:left w:w="108" w:type="dxa"/>
+              <w:left w:w="103" w:type="dxa"/>
             </w:tcMar>
           </w:tcPr>
           <w:p>
@@ -1950,7 +1950,7 @@
         </w:tc>
         <w:tc>
           <w:tcPr>
-            <w:tcW w:w="1867" w:type="dxa"/>
+            <w:tcW w:w="1866" w:type="dxa"/>
             <w:tcBorders>
               <w:top w:val="single" w:sz="4" w:space="0" w:color="00000A"/>
               <w:left w:val="single" w:sz="4" w:space="0" w:color="00000A"/>
@@ -1959,9 +1959,9 @@
               <w:right w:val="single" w:sz="4" w:space="0" w:color="00000A"/>
               <w:insideV w:val="single" w:sz="4" w:space="0" w:color="00000A"/>
             </w:tcBorders>
-            <w:shd w:fill="auto" w:val="clear"/>
+            <w:shd w:fill="FFFFFF" w:val="clear"/>
             <w:tcMar>
-              <w:left w:w="108" w:type="dxa"/>
+              <w:left w:w="103" w:type="dxa"/>
             </w:tcMar>
           </w:tcPr>
           <w:p>
@@ -1983,7 +1983,7 @@
         </w:tc>
         <w:tc>
           <w:tcPr>
-            <w:tcW w:w="1839" w:type="dxa"/>
+            <w:tcW w:w="1842" w:type="dxa"/>
             <w:tcBorders>
               <w:top w:val="single" w:sz="4" w:space="0" w:color="00000A"/>
               <w:left w:val="single" w:sz="4" w:space="0" w:color="00000A"/>
@@ -1992,9 +1992,9 @@
               <w:right w:val="single" w:sz="4" w:space="0" w:color="00000A"/>
               <w:insideV w:val="single" w:sz="4" w:space="0" w:color="00000A"/>
             </w:tcBorders>
-            <w:shd w:fill="auto" w:val="clear"/>
+            <w:shd w:fill="FFFFFF" w:val="clear"/>
             <w:tcMar>
-              <w:left w:w="108" w:type="dxa"/>
+              <w:left w:w="103" w:type="dxa"/>
             </w:tcMar>
           </w:tcPr>
           <w:p>
@@ -2015,7 +2015,7 @@
         </w:trPr>
         <w:tc>
           <w:tcPr>
-            <w:tcW w:w="1825" w:type="dxa"/>
+            <w:tcW w:w="1824" w:type="dxa"/>
             <w:tcBorders>
               <w:top w:val="single" w:sz="4" w:space="0" w:color="00000A"/>
               <w:left w:val="single" w:sz="4" w:space="0" w:color="00000A"/>
@@ -2024,9 +2024,9 @@
               <w:right w:val="single" w:sz="4" w:space="0" w:color="00000A"/>
               <w:insideV w:val="single" w:sz="4" w:space="0" w:color="00000A"/>
             </w:tcBorders>
-            <w:shd w:fill="auto" w:val="clear"/>
+            <w:shd w:fill="FFFFFF" w:val="clear"/>
             <w:tcMar>
-              <w:left w:w="108" w:type="dxa"/>
+              <w:left w:w="103" w:type="dxa"/>
             </w:tcMar>
           </w:tcPr>
           <w:p>
@@ -2051,9 +2051,9 @@
               <w:right w:val="single" w:sz="4" w:space="0" w:color="00000A"/>
               <w:insideV w:val="single" w:sz="4" w:space="0" w:color="00000A"/>
             </w:tcBorders>
-            <w:shd w:fill="auto" w:val="clear"/>
+            <w:shd w:fill="FFFFFF" w:val="clear"/>
             <w:tcMar>
-              <w:left w:w="108" w:type="dxa"/>
+              <w:left w:w="103" w:type="dxa"/>
             </w:tcMar>
           </w:tcPr>
           <w:p>
@@ -2069,7 +2069,7 @@
         </w:tc>
         <w:tc>
           <w:tcPr>
-            <w:tcW w:w="1850" w:type="dxa"/>
+            <w:tcW w:w="1849" w:type="dxa"/>
             <w:tcBorders>
               <w:top w:val="single" w:sz="4" w:space="0" w:color="00000A"/>
               <w:left w:val="single" w:sz="4" w:space="0" w:color="00000A"/>
@@ -2078,9 +2078,9 @@
               <w:right w:val="single" w:sz="4" w:space="0" w:color="00000A"/>
               <w:insideV w:val="single" w:sz="4" w:space="0" w:color="00000A"/>
             </w:tcBorders>
-            <w:shd w:fill="auto" w:val="clear"/>
+            <w:shd w:fill="FFFFFF" w:val="clear"/>
             <w:tcMar>
-              <w:left w:w="108" w:type="dxa"/>
+              <w:left w:w="103" w:type="dxa"/>
             </w:tcMar>
           </w:tcPr>
           <w:p>
@@ -2096,7 +2096,7 @@
         </w:tc>
         <w:tc>
           <w:tcPr>
-            <w:tcW w:w="1867" w:type="dxa"/>
+            <w:tcW w:w="1866" w:type="dxa"/>
             <w:tcBorders>
               <w:top w:val="single" w:sz="4" w:space="0" w:color="00000A"/>
               <w:left w:val="single" w:sz="4" w:space="0" w:color="00000A"/>
@@ -2105,9 +2105,9 @@
               <w:right w:val="single" w:sz="4" w:space="0" w:color="00000A"/>
               <w:insideV w:val="single" w:sz="4" w:space="0" w:color="00000A"/>
             </w:tcBorders>
-            <w:shd w:fill="auto" w:val="clear"/>
+            <w:shd w:fill="FFFFFF" w:val="clear"/>
             <w:tcMar>
-              <w:left w:w="108" w:type="dxa"/>
+              <w:left w:w="103" w:type="dxa"/>
             </w:tcMar>
           </w:tcPr>
           <w:p>
@@ -2123,7 +2123,7 @@
         </w:tc>
         <w:tc>
           <w:tcPr>
-            <w:tcW w:w="1839" w:type="dxa"/>
+            <w:tcW w:w="1842" w:type="dxa"/>
             <w:tcBorders>
               <w:top w:val="single" w:sz="4" w:space="0" w:color="00000A"/>
               <w:left w:val="single" w:sz="4" w:space="0" w:color="00000A"/>
@@ -2132,9 +2132,9 @@
               <w:right w:val="single" w:sz="4" w:space="0" w:color="00000A"/>
               <w:insideV w:val="single" w:sz="4" w:space="0" w:color="00000A"/>
             </w:tcBorders>
-            <w:shd w:fill="auto" w:val="clear"/>
+            <w:shd w:fill="FFFFFF" w:val="clear"/>
             <w:tcMar>
-              <w:left w:w="108" w:type="dxa"/>
+              <w:left w:w="103" w:type="dxa"/>
             </w:tcMar>
           </w:tcPr>
           <w:p>
@@ -2170,8 +2170,8 @@
           <w:rStyle w:val="BookTitle"/>
         </w:rPr>
       </w:pPr>
-      <w:bookmarkStart w:id="0" w:name="__RefHeading__385_1225850931"/>
-      <w:bookmarkStart w:id="1" w:name="_Toc400708161"/>
+      <w:bookmarkStart w:id="0" w:name="_Toc400708161"/>
+      <w:bookmarkStart w:id="1" w:name="__RefHeading__385_1225850931"/>
       <w:bookmarkEnd w:id="0"/>
       <w:bookmarkEnd w:id="1"/>
       <w:r>
@@ -2258,33 +2258,17 @@
       </w:pPr>
       <w:r>
         <w:rPr/>
-        <w:t xml:space="preserve">12 — 13 неделя: тестирование </w:t>
-      </w:r>
-      <w:r>
-        <w:rPr/>
-        <w:t>мобильной</w:t>
-      </w:r>
-      <w:r>
-        <w:rPr/>
-        <w:t xml:space="preserve"> версии сервиса</w:t>
-      </w:r>
-    </w:p>
-    <w:p>
-      <w:pPr>
-        <w:pStyle w:val="Normal"/>
-        <w:rPr/>
-      </w:pPr>
-      <w:r>
-        <w:rPr/>
-        <w:t xml:space="preserve">13 неделя: исправление багов в </w:t>
-      </w:r>
-      <w:r>
-        <w:rPr/>
-        <w:t>мобильной</w:t>
-      </w:r>
-      <w:r>
-        <w:rPr/>
-        <w:t xml:space="preserve"> версии сервиса</w:t>
+        <w:t>12 — 13 неделя: тестирование мобильной версии сервиса</w:t>
+      </w:r>
+    </w:p>
+    <w:p>
+      <w:pPr>
+        <w:pStyle w:val="Normal"/>
+        <w:rPr/>
+      </w:pPr>
+      <w:r>
+        <w:rPr/>
+        <w:t>13 неделя: исправление багов в мобильной версии сервиса</w:t>
       </w:r>
     </w:p>
     <w:p>
@@ -2308,8 +2292,8 @@
           <w:rStyle w:val="BookTitle"/>
         </w:rPr>
       </w:pPr>
-      <w:bookmarkStart w:id="2" w:name="__RefHeading__387_1225850931"/>
-      <w:bookmarkStart w:id="3" w:name="_Toc4007081611"/>
+      <w:bookmarkStart w:id="2" w:name="_Toc4007081611"/>
+      <w:bookmarkStart w:id="3" w:name="__RefHeading__387_1225850931"/>
       <w:bookmarkEnd w:id="2"/>
       <w:bookmarkEnd w:id="3"/>
       <w:r>
@@ -2326,18 +2310,14 @@
           <w:ilvl w:val="1"/>
           <w:numId w:val="1"/>
         </w:numPr>
-        <w:ind w:left="0" w:right="0" w:hanging="576"/>
+        <w:ind w:left="576" w:right="0" w:hanging="576"/>
         <w:rPr/>
       </w:pPr>
       <w:bookmarkStart w:id="4" w:name="__RefHeading__389_1225850931"/>
       <w:bookmarkEnd w:id="4"/>
       <w:r>
         <w:rPr/>
-        <w:t>6</w:t>
-      </w:r>
-      <w:r>
-        <w:rPr/>
-        <w:t xml:space="preserve"> неделя</w:t>
+        <w:t>6 неделя</w:t>
       </w:r>
     </w:p>
     <w:p>
@@ -2427,7 +2407,15 @@
       </w:pPr>
       <w:r>
         <w:rPr/>
-        <w:t>Составление тест-плана — Анастасия, Арслан</w:t>
+        <w:t>Составление тест-</w:t>
+      </w:r>
+      <w:r>
+        <w:rPr/>
+        <w:t>требований</w:t>
+      </w:r>
+      <w:r>
+        <w:rPr/>
+        <w:t xml:space="preserve"> — Анастасия, Арслан</w:t>
       </w:r>
     </w:p>
     <w:p>
@@ -2446,7 +2434,7 @@
           <w:ilvl w:val="1"/>
           <w:numId w:val="1"/>
         </w:numPr>
-        <w:ind w:left="0" w:right="0" w:hanging="432"/>
+        <w:ind w:left="576" w:right="0" w:hanging="432"/>
         <w:rPr/>
       </w:pPr>
       <w:bookmarkStart w:id="5" w:name="__RefHeading__391_1225850931"/>
@@ -2542,7 +2530,7 @@
           <w:ilvl w:val="1"/>
           <w:numId w:val="1"/>
         </w:numPr>
-        <w:ind w:left="0" w:right="0" w:hanging="576"/>
+        <w:ind w:left="576" w:right="0" w:hanging="576"/>
         <w:rPr/>
       </w:pPr>
       <w:bookmarkStart w:id="6" w:name="__RefHeading__393_1225850931"/>
@@ -3023,16 +3011,6 @@
       <w:r>
         <w:rPr/>
         <w:t>Подбор и анализ методов рекламирования сервися — Максим, Арслан, Дмитрий</w:t>
-      </w:r>
-    </w:p>
-    <w:p>
-      <w:pPr>
-        <w:pStyle w:val="Heading3"/>
-        <w:spacing w:before="240" w:after="240"/>
-        <w:rPr/>
-      </w:pPr>
-      <w:r>
-        <w:rPr/>
       </w:r>
     </w:p>
     <w:sectPr>
@@ -3327,7 +3305,7 @@
     </w:rPrDefault>
     <w:pPrDefault>
       <w:pPr>
-        <w:spacing w:lineRule="auto" w:line="256"/>
+        <w:spacing w:lineRule="auto" w:line="254"/>
       </w:pPr>
     </w:pPrDefault>
   </w:docDefaults>
@@ -3711,17 +3689,17 @@
     <w:pPr>
       <w:widowControl w:val="false"/>
       <w:suppressAutoHyphens w:val="true"/>
-      <w:overflowPunct w:val="true"/>
+      <w:overflowPunct w:val="false"/>
       <w:bidi w:val="0"/>
       <w:spacing w:lineRule="auto" w:line="240" w:before="0" w:after="0"/>
       <w:jc w:val="left"/>
     </w:pPr>
     <w:rPr>
       <w:rFonts w:ascii="Times New Roman" w:hAnsi="Times New Roman" w:eastAsia="Times New Roman" w:cs="Times New Roman"/>
-      <w:color w:val="auto"/>
+      <w:color w:val="00000A"/>
       <w:sz w:val="28"/>
       <w:szCs w:val="20"/>
-      <w:lang w:eastAsia="ru-RU" w:val="ru-RU" w:bidi="ar-SA"/>
+      <w:lang w:val="ru-RU" w:eastAsia="ru-RU" w:bidi="ar-SA"/>
     </w:rPr>
   </w:style>
   <w:style w:type="paragraph" w:styleId="Heading1">
@@ -3735,10 +3713,6 @@
       <w:keepLines/>
       <w:pageBreakBefore/>
       <w:widowControl/>
-      <w:numPr>
-        <w:ilvl w:val="0"/>
-        <w:numId w:val="1"/>
-      </w:numPr>
       <w:bidi w:val="0"/>
       <w:spacing w:lineRule="auto" w:line="360" w:before="240" w:after="120"/>
       <w:jc w:val="center"/>
@@ -3764,11 +3738,7 @@
       <w:keepNext/>
       <w:keepLines/>
       <w:widowControl/>
-      <w:numPr>
-        <w:ilvl w:val="0"/>
-        <w:numId w:val="1"/>
-      </w:numPr>
-      <w:overflowPunct w:val="false"/>
+      <w:overflowPunct w:val="true"/>
       <w:spacing w:lineRule="auto" w:line="360" w:before="240" w:after="240"/>
       <w:jc w:val="both"/>
       <w:outlineLvl w:val="1"/>
@@ -3788,11 +3758,7 @@
       <w:keepNext/>
       <w:keepLines/>
       <w:widowControl/>
-      <w:numPr>
-        <w:ilvl w:val="0"/>
-        <w:numId w:val="1"/>
-      </w:numPr>
-      <w:overflowPunct w:val="false"/>
+      <w:overflowPunct w:val="true"/>
       <w:spacing w:lineRule="auto" w:line="360" w:before="240" w:after="240"/>
       <w:jc w:val="both"/>
       <w:outlineLvl w:val="2"/>
@@ -3808,11 +3774,7 @@
     <w:pPr>
       <w:keepNext/>
       <w:widowControl/>
-      <w:numPr>
-        <w:ilvl w:val="0"/>
-        <w:numId w:val="1"/>
-      </w:numPr>
-      <w:overflowPunct w:val="false"/>
+      <w:overflowPunct w:val="true"/>
       <w:spacing w:lineRule="auto" w:line="360" w:before="240" w:after="120"/>
       <w:jc w:val="both"/>
       <w:outlineLvl w:val="3"/>
@@ -4028,17 +3990,17 @@
     <w:pPr>
       <w:widowControl w:val="false"/>
       <w:suppressAutoHyphens w:val="true"/>
-      <w:overflowPunct w:val="true"/>
+      <w:overflowPunct w:val="false"/>
       <w:bidi w:val="0"/>
       <w:spacing w:lineRule="auto" w:line="240" w:before="0" w:after="0"/>
       <w:jc w:val="left"/>
     </w:pPr>
     <w:rPr>
       <w:rFonts w:ascii="Times New Roman" w:hAnsi="Times New Roman" w:eastAsia="Times New Roman" w:cs="Times New Roman"/>
-      <w:color w:val="auto"/>
+      <w:color w:val="00000A"/>
       <w:sz w:val="28"/>
       <w:szCs w:val="20"/>
-      <w:lang w:eastAsia="ru-RU" w:val="ru-RU" w:bidi="ar-SA"/>
+      <w:lang w:val="ru-RU" w:eastAsia="ru-RU" w:bidi="ar-SA"/>
     </w:rPr>
   </w:style>
   <w:style w:type="paragraph" w:styleId="Header">
@@ -4107,7 +4069,7 @@
       <w:keepNext/>
       <w:pageBreakBefore/>
       <w:widowControl/>
-      <w:overflowPunct w:val="false"/>
+      <w:overflowPunct w:val="true"/>
       <w:spacing w:lineRule="auto" w:line="360" w:before="0" w:after="480"/>
       <w:jc w:val="center"/>
     </w:pPr>
@@ -4164,13 +4126,17 @@
   <w:style w:type="paragraph" w:styleId="Title">
     <w:name w:val="Title"/>
     <w:basedOn w:val="Heading"/>
-    <w:pPr/>
+    <w:pPr>
+      <w:jc w:val="left"/>
+    </w:pPr>
     <w:rPr/>
   </w:style>
   <w:style w:type="paragraph" w:styleId="Subtitle">
     <w:name w:val="Subtitle"/>
     <w:basedOn w:val="Heading"/>
-    <w:pPr/>
+    <w:pPr>
+      <w:jc w:val="left"/>
+    </w:pPr>
     <w:rPr/>
   </w:style>
   <w:style w:type="numbering" w:styleId="NoList" w:default="1">

</xml_diff>